<commit_message>
Update personal projects section
</commit_message>
<xml_diff>
--- a/_docs/alex-musayev-cv.docx
+++ b/_docs/alex-musayev-cv.docx
@@ -262,15 +262,32 @@
                 <w:lang w:val="en-US"/>
               </w:rPr>
             </w:pPr>
-            <w:hyperlink r:id="rId10" w:history="1">
-              <w:r>
-                <w:rPr>
-                  <w:rStyle w:val="Hyperlink"/>
-                  <w:lang w:val="en-US"/>
-                </w:rPr>
-                <w:t>https://linkedin.com/in/alexmusayev</w:t>
-              </w:r>
-            </w:hyperlink>
+            <w:r>
+              <w:fldChar w:fldCharType="begin"/>
+            </w:r>
+            <w:r>
+              <w:rPr>
+                <w:lang w:val="en-US"/>
+              </w:rPr>
+              <w:instrText xml:space="preserve"> HYPERLINK "https://linkedin.com/in/alexmusayev" </w:instrText>
+            </w:r>
+            <w:r>
+              <w:fldChar w:fldCharType="separate"/>
+            </w:r>
+            <w:r>
+              <w:rPr>
+                <w:rStyle w:val="Hyperlink"/>
+                <w:lang w:val="en-US"/>
+              </w:rPr>
+              <w:t>https://linkedin.com/in/alexmusayev</w:t>
+            </w:r>
+            <w:r>
+              <w:rPr>
+                <w:rStyle w:val="Hyperlink"/>
+                <w:lang w:val="en-US"/>
+              </w:rPr>
+              <w:fldChar w:fldCharType="end"/>
+            </w:r>
           </w:p>
         </w:tc>
       </w:tr>
@@ -913,15 +930,38 @@
         </w:rPr>
         <w:t xml:space="preserve">General web development, API integration, performance optimization, e-commerce services, infrastructure automation, etc. </w:t>
       </w:r>
-      <w:hyperlink r:id="rId11" w:history="1">
-        <w:r>
-          <w:rPr>
-            <w:rStyle w:val="Hyperlink"/>
-            <w:lang w:val="en-US"/>
-          </w:rPr>
-          <w:t>5 stars rating</w:t>
-        </w:r>
-      </w:hyperlink>
+      <w:r>
+        <w:fldChar w:fldCharType="begin"/>
+      </w:r>
+      <w:r>
+        <w:rPr>
+          <w:lang w:val="en-US"/>
+        </w:rPr>
+        <w:instrText xml:space="preserve"> HYPERLI</w:instrText>
+      </w:r>
+      <w:r>
+        <w:rPr>
+          <w:lang w:val="en-US"/>
+        </w:rPr>
+        <w:instrText xml:space="preserve">NK "https://musayev.com/upwork" </w:instrText>
+      </w:r>
+      <w:r>
+        <w:fldChar w:fldCharType="separate"/>
+      </w:r>
+      <w:r>
+        <w:rPr>
+          <w:rStyle w:val="Hyperlink"/>
+          <w:lang w:val="en-US"/>
+        </w:rPr>
+        <w:t>5 stars rating</w:t>
+      </w:r>
+      <w:r>
+        <w:rPr>
+          <w:rStyle w:val="Hyperlink"/>
+          <w:lang w:val="en-US"/>
+        </w:rPr>
+        <w:fldChar w:fldCharType="end"/>
+      </w:r>
       <w:r>
         <w:rPr>
           <w:lang w:val="en-US"/>
@@ -1328,15 +1368,32 @@
         </w:rPr>
         <w:t>Most of my personal projects are open source (</w:t>
       </w:r>
-      <w:hyperlink r:id="rId12" w:history="1">
-        <w:r>
-          <w:rPr>
-            <w:rStyle w:val="Hyperlink"/>
-            <w:lang w:val="en-US"/>
-          </w:rPr>
-          <w:t>https://github.com/dreikanter</w:t>
-        </w:r>
-      </w:hyperlink>
+      <w:r>
+        <w:fldChar w:fldCharType="begin"/>
+      </w:r>
+      <w:r>
+        <w:rPr>
+          <w:lang w:val="en-US"/>
+        </w:rPr>
+        <w:instrText xml:space="preserve"> HYPERLINK "https://github.com/dreikanter" </w:instrText>
+      </w:r>
+      <w:r>
+        <w:fldChar w:fldCharType="separate"/>
+      </w:r>
+      <w:r>
+        <w:rPr>
+          <w:rStyle w:val="Hyperlink"/>
+          <w:lang w:val="en-US"/>
+        </w:rPr>
+        <w:t>https://github.com/dreikanter</w:t>
+      </w:r>
+      <w:r>
+        <w:rPr>
+          <w:rStyle w:val="Hyperlink"/>
+          <w:lang w:val="en-US"/>
+        </w:rPr>
+        <w:fldChar w:fldCharType="end"/>
+      </w:r>
       <w:r>
         <w:rPr>
           <w:lang w:val="en-US"/>
@@ -1377,15 +1434,32 @@
         </w:rPr>
         <w:t xml:space="preserve"> (</w:t>
       </w:r>
-      <w:hyperlink r:id="rId13" w:history="1">
-        <w:r>
-          <w:rPr>
-            <w:rStyle w:val="Hyperlink"/>
-            <w:lang w:val="en-US"/>
-          </w:rPr>
-          <w:t>https://frf.im</w:t>
-        </w:r>
-      </w:hyperlink>
+      <w:r>
+        <w:fldChar w:fldCharType="begin"/>
+      </w:r>
+      <w:r>
+        <w:rPr>
+          <w:lang w:val="en-US"/>
+        </w:rPr>
+        <w:instrText xml:space="preserve"> HYPERLINK "https://frf.im/" </w:instrText>
+      </w:r>
+      <w:r>
+        <w:fldChar w:fldCharType="separate"/>
+      </w:r>
+      <w:r>
+        <w:rPr>
+          <w:rStyle w:val="Hyperlink"/>
+          <w:lang w:val="en-US"/>
+        </w:rPr>
+        <w:t>https://frf.im</w:t>
+      </w:r>
+      <w:r>
+        <w:rPr>
+          <w:rStyle w:val="Hyperlink"/>
+          <w:lang w:val="en-US"/>
+        </w:rPr>
+        <w:fldChar w:fldCharType="end"/>
+      </w:r>
       <w:r>
         <w:rPr>
           <w:lang w:val="en-US"/>
@@ -1398,23 +1472,38 @@
         </w:rPr>
         <w:t xml:space="preserve"> </w:t>
       </w:r>
-      <w:hyperlink r:id="rId14" w:history="1">
-        <w:r>
-          <w:rPr>
-            <w:rStyle w:val="Hyperlink"/>
-            <w:lang w:val="en-US"/>
-          </w:rPr>
-          <w:t>https://github.com/dreikanter/feeder</w:t>
-        </w:r>
-      </w:hyperlink>
+      <w:r>
+        <w:fldChar w:fldCharType="begin"/>
+      </w:r>
+      <w:r>
+        <w:rPr>
+          <w:lang w:val="en-US"/>
+        </w:rPr>
+        <w:instrText xml:space="preserve"> HYPERLINK "https://github.com/dreikanter/feeder" </w:instrText>
+      </w:r>
+      <w:r>
+        <w:fldChar w:fldCharType="separate"/>
+      </w:r>
+      <w:r>
+        <w:rPr>
+          <w:rStyle w:val="Hyperlink"/>
+          <w:lang w:val="en-US"/>
+        </w:rPr>
+        <w:t>https://github.com/dreikanter/feeder</w:t>
+      </w:r>
+      <w:r>
+        <w:rPr>
+          <w:rStyle w:val="Hyperlink"/>
+          <w:lang w:val="en-US"/>
+        </w:rPr>
+        <w:fldChar w:fldCharType="end"/>
+      </w:r>
       <w:r>
         <w:rPr>
           <w:lang w:val="en-US"/>
         </w:rPr>
         <w:t>)</w:t>
       </w:r>
-      <w:bookmarkStart w:id="0" w:name="_GoBack"/>
-      <w:bookmarkEnd w:id="0"/>
       <w:r>
         <w:rPr>
           <w:lang w:val="en-US"/>
@@ -1458,15 +1547,38 @@
         </w:rPr>
         <w:t xml:space="preserve"> (</w:t>
       </w:r>
-      <w:hyperlink r:id="rId15" w:history="1">
-        <w:r>
-          <w:rPr>
-            <w:rStyle w:val="Hyperlink"/>
-            <w:lang w:val="en-US"/>
-          </w:rPr>
-          <w:t>https://github.com/dreikanter/public-static</w:t>
-        </w:r>
-      </w:hyperlink>
+      <w:r>
+        <w:fldChar w:fldCharType="begin"/>
+      </w:r>
+      <w:r>
+        <w:rPr>
+          <w:lang w:val="en-US"/>
+        </w:rPr>
+        <w:instrText xml:space="preserve"> HYPERLINK "https://github.com/dreikanter/public-sta</w:instrText>
+      </w:r>
+      <w:r>
+        <w:rPr>
+          <w:lang w:val="en-US"/>
+        </w:rPr>
+        <w:instrText xml:space="preserve">tic" </w:instrText>
+      </w:r>
+      <w:r>
+        <w:fldChar w:fldCharType="separate"/>
+      </w:r>
+      <w:r>
+        <w:rPr>
+          <w:rStyle w:val="Hyperlink"/>
+          <w:lang w:val="en-US"/>
+        </w:rPr>
+        <w:t>https://github.com/dreikanter/public-static</w:t>
+      </w:r>
+      <w:r>
+        <w:rPr>
+          <w:rStyle w:val="Hyperlink"/>
+          <w:lang w:val="en-US"/>
+        </w:rPr>
+        <w:fldChar w:fldCharType="end"/>
+      </w:r>
       <w:r>
         <w:rPr>
           <w:lang w:val="en-US"/>
@@ -1512,20 +1624,51 @@
         </w:rPr>
         <w:t xml:space="preserve"> (</w:t>
       </w:r>
-      <w:hyperlink r:id="rId16" w:history="1">
-        <w:r>
-          <w:rPr>
-            <w:rStyle w:val="Hyperlink"/>
-            <w:lang w:val="en-US"/>
-          </w:rPr>
-          <w:t>https://github.com/dreikanter/boodka</w:t>
-        </w:r>
-      </w:hyperlink>
-      <w:r>
-        <w:rPr>
-          <w:lang w:val="en-US"/>
-        </w:rPr>
-        <w:t>) — personal budget calculator. An</w:t>
+      <w:r>
+        <w:fldChar w:fldCharType="begin"/>
+      </w:r>
+      <w:r>
+        <w:rPr>
+          <w:lang w:val="en-US"/>
+        </w:rPr>
+        <w:instrText xml:space="preserve"> HYPERLINK "https://github.com/dreikanter/boodka" </w:instrText>
+      </w:r>
+      <w:r>
+        <w:fldChar w:fldCharType="separate"/>
+      </w:r>
+      <w:r>
+        <w:rPr>
+          <w:rStyle w:val="Hyperlink"/>
+          <w:lang w:val="en-US"/>
+        </w:rPr>
+        <w:t>https://github.com/dreikanter/boodka</w:t>
+      </w:r>
+      <w:r>
+        <w:rPr>
+          <w:rStyle w:val="Hyperlink"/>
+          <w:lang w:val="en-US"/>
+        </w:rPr>
+        <w:fldChar w:fldCharType="end"/>
+      </w:r>
+      <w:r>
+        <w:rPr>
+          <w:lang w:val="en-US"/>
+        </w:rPr>
+        <w:t xml:space="preserve">) — </w:t>
+      </w:r>
+      <w:r>
+        <w:rPr>
+          <w:lang w:val="en-US"/>
+        </w:rPr>
+        <w:t>a sugar-free personal budget calculator</w:t>
+      </w:r>
+      <w:bookmarkStart w:id="0" w:name="_GoBack"/>
+      <w:bookmarkEnd w:id="0"/>
+      <w:r>
+        <w:rPr>
+          <w:lang w:val="en-US"/>
+        </w:rPr>
+        <w:t>. An</w:t>
       </w:r>
       <w:r>
         <w:rPr>
@@ -1570,15 +1713,32 @@
         </w:rPr>
         <w:t>(</w:t>
       </w:r>
-      <w:hyperlink r:id="rId17" w:history="1">
-        <w:r>
-          <w:rPr>
-            <w:rStyle w:val="Hyperlink"/>
-            <w:lang w:val="en-US"/>
-          </w:rPr>
-          <w:t>https://github.com/dreikanter/wp2md</w:t>
-        </w:r>
-      </w:hyperlink>
+      <w:r>
+        <w:fldChar w:fldCharType="begin"/>
+      </w:r>
+      <w:r>
+        <w:rPr>
+          <w:lang w:val="en-US"/>
+        </w:rPr>
+        <w:instrText xml:space="preserve"> HYPERLINK "https://github.com/dreikanter/wp2md" </w:instrText>
+      </w:r>
+      <w:r>
+        <w:fldChar w:fldCharType="separate"/>
+      </w:r>
+      <w:r>
+        <w:rPr>
+          <w:rStyle w:val="Hyperlink"/>
+          <w:lang w:val="en-US"/>
+        </w:rPr>
+        <w:t>https://github.com/dreikanter/wp2md</w:t>
+      </w:r>
+      <w:r>
+        <w:rPr>
+          <w:rStyle w:val="Hyperlink"/>
+          <w:lang w:val="en-US"/>
+        </w:rPr>
+        <w:fldChar w:fldCharType="end"/>
+      </w:r>
       <w:r>
         <w:rPr>
           <w:lang w:val="en-US"/>
@@ -1624,15 +1784,32 @@
         </w:rPr>
         <w:t xml:space="preserve"> (</w:t>
       </w:r>
-      <w:hyperlink r:id="rId18" w:history="1">
-        <w:r>
-          <w:rPr>
-            <w:rStyle w:val="Hyperlink"/>
-            <w:lang w:val="en-US"/>
-          </w:rPr>
-          <w:t>https://github.com/dreikanter/ruby-bookmarks</w:t>
-        </w:r>
-      </w:hyperlink>
+      <w:r>
+        <w:fldChar w:fldCharType="begin"/>
+      </w:r>
+      <w:r>
+        <w:rPr>
+          <w:lang w:val="en-US"/>
+        </w:rPr>
+        <w:instrText xml:space="preserve"> HYPERLINK "https://github.com/dreikanter/ruby-bookmarks" </w:instrText>
+      </w:r>
+      <w:r>
+        <w:fldChar w:fldCharType="separate"/>
+      </w:r>
+      <w:r>
+        <w:rPr>
+          <w:rStyle w:val="Hyperlink"/>
+          <w:lang w:val="en-US"/>
+        </w:rPr>
+        <w:t>https://github.com/dreikanter/ruby-bookmarks</w:t>
+      </w:r>
+      <w:r>
+        <w:rPr>
+          <w:rStyle w:val="Hyperlink"/>
+          <w:lang w:val="en-US"/>
+        </w:rPr>
+        <w:fldChar w:fldCharType="end"/>
+      </w:r>
       <w:r>
         <w:rPr>
           <w:lang w:val="en-US"/>
@@ -1651,15 +1828,32 @@
         </w:rPr>
         <w:t xml:space="preserve"> a collection of essential bookmarks related to Ruby programming language. I’ve created it for personal use when I’ve just started learning Ruby, but soon it became quite popular. There is also Sublime Bookmarks (</w:t>
       </w:r>
-      <w:hyperlink r:id="rId19" w:history="1">
-        <w:r>
-          <w:rPr>
-            <w:rStyle w:val="Hyperlink"/>
-            <w:lang w:val="en-US"/>
-          </w:rPr>
-          <w:t>https://github.com/dreikanter/sublime-bookmarks</w:t>
-        </w:r>
-      </w:hyperlink>
+      <w:r>
+        <w:fldChar w:fldCharType="begin"/>
+      </w:r>
+      <w:r>
+        <w:rPr>
+          <w:lang w:val="en-US"/>
+        </w:rPr>
+        <w:instrText xml:space="preserve"> HYPERLINK "https://github.com/dreikanter/sublime-bookmarks" </w:instrText>
+      </w:r>
+      <w:r>
+        <w:fldChar w:fldCharType="separate"/>
+      </w:r>
+      <w:r>
+        <w:rPr>
+          <w:rStyle w:val="Hyperlink"/>
+          <w:lang w:val="en-US"/>
+        </w:rPr>
+        <w:t>https://github.com/dreikanter/sublime-bookmarks</w:t>
+      </w:r>
+      <w:r>
+        <w:rPr>
+          <w:rStyle w:val="Hyperlink"/>
+          <w:lang w:val="en-US"/>
+        </w:rPr>
+        <w:fldChar w:fldCharType="end"/>
+      </w:r>
       <w:r>
         <w:rPr>
           <w:lang w:val="en-US"/>
@@ -1841,6 +2035,7 @@
         <w:rPr>
           <w:lang w:val="en-US"/>
         </w:rPr>
+        <w:lastRenderedPageBreak/>
         <w:t xml:space="preserve">Artyom </w:t>
       </w:r>
       <w:proofErr w:type="spellStart"/>
@@ -1873,7 +2068,6 @@
         <w:rPr>
           <w:lang w:val="en-US"/>
         </w:rPr>
-        <w:lastRenderedPageBreak/>
         <w:t>System Analysis School certificate for software requirements development course.</w:t>
       </w:r>
     </w:p>
@@ -1940,15 +2134,32 @@
         </w:rPr>
         <w:t xml:space="preserve">Some of my articles at Hacker Noon: </w:t>
       </w:r>
-      <w:hyperlink r:id="rId20" w:history="1">
-        <w:r>
-          <w:rPr>
-            <w:rStyle w:val="Hyperlink"/>
-            <w:lang w:val="en-US"/>
-          </w:rPr>
-          <w:t>https://hackernoon.com/@dreikanter</w:t>
-        </w:r>
-      </w:hyperlink>
+      <w:r>
+        <w:fldChar w:fldCharType="begin"/>
+      </w:r>
+      <w:r>
+        <w:rPr>
+          <w:lang w:val="en-US"/>
+        </w:rPr>
+        <w:instrText xml:space="preserve"> HYPERLINK "https://hackernoon.com/@dreikanter" </w:instrText>
+      </w:r>
+      <w:r>
+        <w:fldChar w:fldCharType="separate"/>
+      </w:r>
+      <w:r>
+        <w:rPr>
+          <w:rStyle w:val="Hyperlink"/>
+          <w:lang w:val="en-US"/>
+        </w:rPr>
+        <w:t>https://hackernoon.com/@dreikanter</w:t>
+      </w:r>
+      <w:r>
+        <w:rPr>
+          <w:rStyle w:val="Hyperlink"/>
+          <w:lang w:val="en-US"/>
+        </w:rPr>
+        <w:fldChar w:fldCharType="end"/>
+      </w:r>
     </w:p>
     <w:p>
       <w:pPr>
@@ -1975,7 +2186,7 @@
         </w:rPr>
         <w:t xml:space="preserve"> profile: </w:t>
       </w:r>
-      <w:hyperlink r:id="rId21" w:history="1">
+      <w:hyperlink r:id="rId10" w:history="1">
         <w:r>
           <w:rPr>
             <w:rStyle w:val="Hyperlink"/>
@@ -2002,7 +2213,7 @@
         </w:rPr>
         <w:t xml:space="preserve">Personal site: </w:t>
       </w:r>
-      <w:hyperlink r:id="rId22" w:history="1">
+      <w:hyperlink r:id="rId11" w:history="1">
         <w:r>
           <w:rPr>
             <w:rStyle w:val="Hyperlink"/>
@@ -2031,7 +2242,7 @@
       </w:r>
     </w:p>
     <w:sectPr>
-      <w:footerReference w:type="default" r:id="rId23"/>
+      <w:footerReference w:type="default" r:id="rId12"/>
       <w:pgSz w:w="11906" w:h="16838"/>
       <w:pgMar w:top="1134" w:right="850" w:bottom="1134" w:left="1701" w:header="720" w:footer="720" w:gutter="0"/>
       <w:cols w:space="720"/>
@@ -4457,7 +4668,7 @@
 </file>
 
 <file path=customXml/itemProps1.xml><?xml version="1.0" encoding="utf-8"?>
-<ds:datastoreItem xmlns:ds="http://schemas.openxmlformats.org/officeDocument/2006/customXml" ds:itemID="{532A83A9-5C34-BE40-BAFB-29F316BE99F2}">
+<ds:datastoreItem xmlns:ds="http://schemas.openxmlformats.org/officeDocument/2006/customXml" ds:itemID="{2FF9F189-7FD6-3A41-992B-15D52842BFAC}">
   <ds:schemaRefs>
     <ds:schemaRef ds:uri="http://schemas.openxmlformats.org/officeDocument/2006/bibliography"/>
   </ds:schemaRefs>

</xml_diff>

<commit_message>
Update About me section
</commit_message>
<xml_diff>
--- a/_docs/alex-musayev-cv.docx
+++ b/_docs/alex-musayev-cv.docx
@@ -262,32 +262,15 @@
                 <w:lang w:val="en-US"/>
               </w:rPr>
             </w:pPr>
-            <w:r>
-              <w:fldChar w:fldCharType="begin"/>
-            </w:r>
-            <w:r>
-              <w:rPr>
-                <w:lang w:val="en-US"/>
-              </w:rPr>
-              <w:instrText xml:space="preserve"> HYPERLINK "https://linkedin.com/in/alexmusayev" </w:instrText>
-            </w:r>
-            <w:r>
-              <w:fldChar w:fldCharType="separate"/>
-            </w:r>
-            <w:r>
-              <w:rPr>
-                <w:rStyle w:val="Hyperlink"/>
-                <w:lang w:val="en-US"/>
-              </w:rPr>
-              <w:t>https://linkedin.com/in/alexmusayev</w:t>
-            </w:r>
-            <w:r>
-              <w:rPr>
-                <w:rStyle w:val="Hyperlink"/>
-                <w:lang w:val="en-US"/>
-              </w:rPr>
-              <w:fldChar w:fldCharType="end"/>
-            </w:r>
+            <w:hyperlink r:id="rId10" w:history="1">
+              <w:r>
+                <w:rPr>
+                  <w:rStyle w:val="Hyperlink"/>
+                  <w:lang w:val="en-US"/>
+                </w:rPr>
+                <w:t>https://linkedin.com/in/alexmusayev</w:t>
+              </w:r>
+            </w:hyperlink>
           </w:p>
         </w:tc>
       </w:tr>
@@ -398,7 +381,27 @@
         <w:rPr>
           <w:lang w:val="en-US"/>
         </w:rPr>
-        <w:t>I have 15 years of experience in IT, including 5 years working remotely. Love to build robust and convenient tools that help people to save time and transform complex to simple. As a remote developer, I value transparent communication and workflows. I can work independently or join a team. I have experience in leading a small development team as well.</w:t>
+        <w:t xml:space="preserve">I have 15 years of </w:t>
+      </w:r>
+      <w:r>
+        <w:rPr>
+          <w:lang w:val="en-US"/>
+        </w:rPr>
+        <w:t>e</w:t>
+      </w:r>
+      <w:r>
+        <w:rPr>
+          <w:lang w:val="en-US"/>
+        </w:rPr>
+        <w:t>xperience in software development</w:t>
+      </w:r>
+      <w:bookmarkStart w:id="0" w:name="_GoBack"/>
+      <w:bookmarkEnd w:id="0"/>
+      <w:r>
+        <w:rPr>
+          <w:lang w:val="en-US"/>
+        </w:rPr>
+        <w:t>, including 5 years working remotely. Love to build robust and convenient tools that help people to save time and transform complex to simple. As a remote developer, I value transparent communication and workflows. I can work independently or join a team. I have experience in leading a small development team as well.</w:t>
       </w:r>
     </w:p>
     <w:p>
@@ -930,38 +933,15 @@
         </w:rPr>
         <w:t xml:space="preserve">General web development, API integration, performance optimization, e-commerce services, infrastructure automation, etc. </w:t>
       </w:r>
-      <w:r>
-        <w:fldChar w:fldCharType="begin"/>
-      </w:r>
-      <w:r>
-        <w:rPr>
-          <w:lang w:val="en-US"/>
-        </w:rPr>
-        <w:instrText xml:space="preserve"> HYPERLI</w:instrText>
-      </w:r>
-      <w:r>
-        <w:rPr>
-          <w:lang w:val="en-US"/>
-        </w:rPr>
-        <w:instrText xml:space="preserve">NK "https://musayev.com/upwork" </w:instrText>
-      </w:r>
-      <w:r>
-        <w:fldChar w:fldCharType="separate"/>
-      </w:r>
-      <w:r>
-        <w:rPr>
-          <w:rStyle w:val="Hyperlink"/>
-          <w:lang w:val="en-US"/>
-        </w:rPr>
-        <w:t>5 stars rating</w:t>
-      </w:r>
-      <w:r>
-        <w:rPr>
-          <w:rStyle w:val="Hyperlink"/>
-          <w:lang w:val="en-US"/>
-        </w:rPr>
-        <w:fldChar w:fldCharType="end"/>
-      </w:r>
+      <w:hyperlink r:id="rId11" w:history="1">
+        <w:r>
+          <w:rPr>
+            <w:rStyle w:val="Hyperlink"/>
+            <w:lang w:val="en-US"/>
+          </w:rPr>
+          <w:t>5 stars rating</w:t>
+        </w:r>
+      </w:hyperlink>
       <w:r>
         <w:rPr>
           <w:lang w:val="en-US"/>
@@ -1368,32 +1348,15 @@
         </w:rPr>
         <w:t>Most of my personal projects are open source (</w:t>
       </w:r>
-      <w:r>
-        <w:fldChar w:fldCharType="begin"/>
-      </w:r>
-      <w:r>
-        <w:rPr>
-          <w:lang w:val="en-US"/>
-        </w:rPr>
-        <w:instrText xml:space="preserve"> HYPERLINK "https://github.com/dreikanter" </w:instrText>
-      </w:r>
-      <w:r>
-        <w:fldChar w:fldCharType="separate"/>
-      </w:r>
-      <w:r>
-        <w:rPr>
-          <w:rStyle w:val="Hyperlink"/>
-          <w:lang w:val="en-US"/>
-        </w:rPr>
-        <w:t>https://github.com/dreikanter</w:t>
-      </w:r>
-      <w:r>
-        <w:rPr>
-          <w:rStyle w:val="Hyperlink"/>
-          <w:lang w:val="en-US"/>
-        </w:rPr>
-        <w:fldChar w:fldCharType="end"/>
-      </w:r>
+      <w:hyperlink r:id="rId12" w:history="1">
+        <w:r>
+          <w:rPr>
+            <w:rStyle w:val="Hyperlink"/>
+            <w:lang w:val="en-US"/>
+          </w:rPr>
+          <w:t>https://github.com/dreikanter</w:t>
+        </w:r>
+      </w:hyperlink>
       <w:r>
         <w:rPr>
           <w:lang w:val="en-US"/>
@@ -1434,32 +1397,15 @@
         </w:rPr>
         <w:t xml:space="preserve"> (</w:t>
       </w:r>
-      <w:r>
-        <w:fldChar w:fldCharType="begin"/>
-      </w:r>
-      <w:r>
-        <w:rPr>
-          <w:lang w:val="en-US"/>
-        </w:rPr>
-        <w:instrText xml:space="preserve"> HYPERLINK "https://frf.im/" </w:instrText>
-      </w:r>
-      <w:r>
-        <w:fldChar w:fldCharType="separate"/>
-      </w:r>
-      <w:r>
-        <w:rPr>
-          <w:rStyle w:val="Hyperlink"/>
-          <w:lang w:val="en-US"/>
-        </w:rPr>
-        <w:t>https://frf.im</w:t>
-      </w:r>
-      <w:r>
-        <w:rPr>
-          <w:rStyle w:val="Hyperlink"/>
-          <w:lang w:val="en-US"/>
-        </w:rPr>
-        <w:fldChar w:fldCharType="end"/>
-      </w:r>
+      <w:hyperlink r:id="rId13" w:history="1">
+        <w:r>
+          <w:rPr>
+            <w:rStyle w:val="Hyperlink"/>
+            <w:lang w:val="en-US"/>
+          </w:rPr>
+          <w:t>https://frf.im</w:t>
+        </w:r>
+      </w:hyperlink>
       <w:r>
         <w:rPr>
           <w:lang w:val="en-US"/>
@@ -1472,32 +1418,15 @@
         </w:rPr>
         <w:t xml:space="preserve"> </w:t>
       </w:r>
-      <w:r>
-        <w:fldChar w:fldCharType="begin"/>
-      </w:r>
-      <w:r>
-        <w:rPr>
-          <w:lang w:val="en-US"/>
-        </w:rPr>
-        <w:instrText xml:space="preserve"> HYPERLINK "https://github.com/dreikanter/feeder" </w:instrText>
-      </w:r>
-      <w:r>
-        <w:fldChar w:fldCharType="separate"/>
-      </w:r>
-      <w:r>
-        <w:rPr>
-          <w:rStyle w:val="Hyperlink"/>
-          <w:lang w:val="en-US"/>
-        </w:rPr>
-        <w:t>https://github.com/dreikanter/feeder</w:t>
-      </w:r>
-      <w:r>
-        <w:rPr>
-          <w:rStyle w:val="Hyperlink"/>
-          <w:lang w:val="en-US"/>
-        </w:rPr>
-        <w:fldChar w:fldCharType="end"/>
-      </w:r>
+      <w:hyperlink r:id="rId14" w:history="1">
+        <w:r>
+          <w:rPr>
+            <w:rStyle w:val="Hyperlink"/>
+            <w:lang w:val="en-US"/>
+          </w:rPr>
+          <w:t>https://github.com/dreikanter/feeder</w:t>
+        </w:r>
+      </w:hyperlink>
       <w:r>
         <w:rPr>
           <w:lang w:val="en-US"/>
@@ -1547,38 +1476,15 @@
         </w:rPr>
         <w:t xml:space="preserve"> (</w:t>
       </w:r>
-      <w:r>
-        <w:fldChar w:fldCharType="begin"/>
-      </w:r>
-      <w:r>
-        <w:rPr>
-          <w:lang w:val="en-US"/>
-        </w:rPr>
-        <w:instrText xml:space="preserve"> HYPERLINK "https://github.com/dreikanter/public-sta</w:instrText>
-      </w:r>
-      <w:r>
-        <w:rPr>
-          <w:lang w:val="en-US"/>
-        </w:rPr>
-        <w:instrText xml:space="preserve">tic" </w:instrText>
-      </w:r>
-      <w:r>
-        <w:fldChar w:fldCharType="separate"/>
-      </w:r>
-      <w:r>
-        <w:rPr>
-          <w:rStyle w:val="Hyperlink"/>
-          <w:lang w:val="en-US"/>
-        </w:rPr>
-        <w:t>https://github.com/dreikanter/public-static</w:t>
-      </w:r>
-      <w:r>
-        <w:rPr>
-          <w:rStyle w:val="Hyperlink"/>
-          <w:lang w:val="en-US"/>
-        </w:rPr>
-        <w:fldChar w:fldCharType="end"/>
-      </w:r>
+      <w:hyperlink r:id="rId15" w:history="1">
+        <w:r>
+          <w:rPr>
+            <w:rStyle w:val="Hyperlink"/>
+            <w:lang w:val="en-US"/>
+          </w:rPr>
+          <w:t>https://github.com/dreikanter/public-static</w:t>
+        </w:r>
+      </w:hyperlink>
       <w:r>
         <w:rPr>
           <w:lang w:val="en-US"/>
@@ -1624,32 +1530,15 @@
         </w:rPr>
         <w:t xml:space="preserve"> (</w:t>
       </w:r>
-      <w:r>
-        <w:fldChar w:fldCharType="begin"/>
-      </w:r>
-      <w:r>
-        <w:rPr>
-          <w:lang w:val="en-US"/>
-        </w:rPr>
-        <w:instrText xml:space="preserve"> HYPERLINK "https://github.com/dreikanter/boodka" </w:instrText>
-      </w:r>
-      <w:r>
-        <w:fldChar w:fldCharType="separate"/>
-      </w:r>
-      <w:r>
-        <w:rPr>
-          <w:rStyle w:val="Hyperlink"/>
-          <w:lang w:val="en-US"/>
-        </w:rPr>
-        <w:t>https://github.com/dreikanter/boodka</w:t>
-      </w:r>
-      <w:r>
-        <w:rPr>
-          <w:rStyle w:val="Hyperlink"/>
-          <w:lang w:val="en-US"/>
-        </w:rPr>
-        <w:fldChar w:fldCharType="end"/>
-      </w:r>
+      <w:hyperlink r:id="rId16" w:history="1">
+        <w:r>
+          <w:rPr>
+            <w:rStyle w:val="Hyperlink"/>
+            <w:lang w:val="en-US"/>
+          </w:rPr>
+          <w:t>https://github.com/dreikanter/boodka</w:t>
+        </w:r>
+      </w:hyperlink>
       <w:r>
         <w:rPr>
           <w:lang w:val="en-US"/>
@@ -1662,8 +1551,6 @@
         </w:rPr>
         <w:t>a sugar-free personal budget calculator</w:t>
       </w:r>
-      <w:bookmarkStart w:id="0" w:name="_GoBack"/>
-      <w:bookmarkEnd w:id="0"/>
       <w:r>
         <w:rPr>
           <w:lang w:val="en-US"/>
@@ -1713,32 +1600,15 @@
         </w:rPr>
         <w:t>(</w:t>
       </w:r>
-      <w:r>
-        <w:fldChar w:fldCharType="begin"/>
-      </w:r>
-      <w:r>
-        <w:rPr>
-          <w:lang w:val="en-US"/>
-        </w:rPr>
-        <w:instrText xml:space="preserve"> HYPERLINK "https://github.com/dreikanter/wp2md" </w:instrText>
-      </w:r>
-      <w:r>
-        <w:fldChar w:fldCharType="separate"/>
-      </w:r>
-      <w:r>
-        <w:rPr>
-          <w:rStyle w:val="Hyperlink"/>
-          <w:lang w:val="en-US"/>
-        </w:rPr>
-        <w:t>https://github.com/dreikanter/wp2md</w:t>
-      </w:r>
-      <w:r>
-        <w:rPr>
-          <w:rStyle w:val="Hyperlink"/>
-          <w:lang w:val="en-US"/>
-        </w:rPr>
-        <w:fldChar w:fldCharType="end"/>
-      </w:r>
+      <w:hyperlink r:id="rId17" w:history="1">
+        <w:r>
+          <w:rPr>
+            <w:rStyle w:val="Hyperlink"/>
+            <w:lang w:val="en-US"/>
+          </w:rPr>
+          <w:t>https://github.com/dreikanter/wp2md</w:t>
+        </w:r>
+      </w:hyperlink>
       <w:r>
         <w:rPr>
           <w:lang w:val="en-US"/>
@@ -1784,32 +1654,15 @@
         </w:rPr>
         <w:t xml:space="preserve"> (</w:t>
       </w:r>
-      <w:r>
-        <w:fldChar w:fldCharType="begin"/>
-      </w:r>
-      <w:r>
-        <w:rPr>
-          <w:lang w:val="en-US"/>
-        </w:rPr>
-        <w:instrText xml:space="preserve"> HYPERLINK "https://github.com/dreikanter/ruby-bookmarks" </w:instrText>
-      </w:r>
-      <w:r>
-        <w:fldChar w:fldCharType="separate"/>
-      </w:r>
-      <w:r>
-        <w:rPr>
-          <w:rStyle w:val="Hyperlink"/>
-          <w:lang w:val="en-US"/>
-        </w:rPr>
-        <w:t>https://github.com/dreikanter/ruby-bookmarks</w:t>
-      </w:r>
-      <w:r>
-        <w:rPr>
-          <w:rStyle w:val="Hyperlink"/>
-          <w:lang w:val="en-US"/>
-        </w:rPr>
-        <w:fldChar w:fldCharType="end"/>
-      </w:r>
+      <w:hyperlink r:id="rId18" w:history="1">
+        <w:r>
+          <w:rPr>
+            <w:rStyle w:val="Hyperlink"/>
+            <w:lang w:val="en-US"/>
+          </w:rPr>
+          <w:t>https://github.com/dreikanter/ruby-bookmarks</w:t>
+        </w:r>
+      </w:hyperlink>
       <w:r>
         <w:rPr>
           <w:lang w:val="en-US"/>
@@ -1828,32 +1681,15 @@
         </w:rPr>
         <w:t xml:space="preserve"> a collection of essential bookmarks related to Ruby programming language. I’ve created it for personal use when I’ve just started learning Ruby, but soon it became quite popular. There is also Sublime Bookmarks (</w:t>
       </w:r>
-      <w:r>
-        <w:fldChar w:fldCharType="begin"/>
-      </w:r>
-      <w:r>
-        <w:rPr>
-          <w:lang w:val="en-US"/>
-        </w:rPr>
-        <w:instrText xml:space="preserve"> HYPERLINK "https://github.com/dreikanter/sublime-bookmarks" </w:instrText>
-      </w:r>
-      <w:r>
-        <w:fldChar w:fldCharType="separate"/>
-      </w:r>
-      <w:r>
-        <w:rPr>
-          <w:rStyle w:val="Hyperlink"/>
-          <w:lang w:val="en-US"/>
-        </w:rPr>
-        <w:t>https://github.com/dreikanter/sublime-bookmarks</w:t>
-      </w:r>
-      <w:r>
-        <w:rPr>
-          <w:rStyle w:val="Hyperlink"/>
-          <w:lang w:val="en-US"/>
-        </w:rPr>
-        <w:fldChar w:fldCharType="end"/>
-      </w:r>
+      <w:hyperlink r:id="rId19" w:history="1">
+        <w:r>
+          <w:rPr>
+            <w:rStyle w:val="Hyperlink"/>
+            <w:lang w:val="en-US"/>
+          </w:rPr>
+          <w:t>https://github.com/dreikanter/sublime-bookmarks</w:t>
+        </w:r>
+      </w:hyperlink>
       <w:r>
         <w:rPr>
           <w:lang w:val="en-US"/>
@@ -2134,32 +1970,15 @@
         </w:rPr>
         <w:t xml:space="preserve">Some of my articles at Hacker Noon: </w:t>
       </w:r>
-      <w:r>
-        <w:fldChar w:fldCharType="begin"/>
-      </w:r>
-      <w:r>
-        <w:rPr>
-          <w:lang w:val="en-US"/>
-        </w:rPr>
-        <w:instrText xml:space="preserve"> HYPERLINK "https://hackernoon.com/@dreikanter" </w:instrText>
-      </w:r>
-      <w:r>
-        <w:fldChar w:fldCharType="separate"/>
-      </w:r>
-      <w:r>
-        <w:rPr>
-          <w:rStyle w:val="Hyperlink"/>
-          <w:lang w:val="en-US"/>
-        </w:rPr>
-        <w:t>https://hackernoon.com/@dreikanter</w:t>
-      </w:r>
-      <w:r>
-        <w:rPr>
-          <w:rStyle w:val="Hyperlink"/>
-          <w:lang w:val="en-US"/>
-        </w:rPr>
-        <w:fldChar w:fldCharType="end"/>
-      </w:r>
+      <w:hyperlink r:id="rId20" w:history="1">
+        <w:r>
+          <w:rPr>
+            <w:rStyle w:val="Hyperlink"/>
+            <w:lang w:val="en-US"/>
+          </w:rPr>
+          <w:t>https://hackernoon.com/@dreikanter</w:t>
+        </w:r>
+      </w:hyperlink>
     </w:p>
     <w:p>
       <w:pPr>
@@ -2186,7 +2005,7 @@
         </w:rPr>
         <w:t xml:space="preserve"> profile: </w:t>
       </w:r>
-      <w:hyperlink r:id="rId10" w:history="1">
+      <w:hyperlink r:id="rId21" w:history="1">
         <w:r>
           <w:rPr>
             <w:rStyle w:val="Hyperlink"/>
@@ -2213,7 +2032,7 @@
         </w:rPr>
         <w:t xml:space="preserve">Personal site: </w:t>
       </w:r>
-      <w:hyperlink r:id="rId11" w:history="1">
+      <w:hyperlink r:id="rId22" w:history="1">
         <w:r>
           <w:rPr>
             <w:rStyle w:val="Hyperlink"/>
@@ -2242,7 +2061,7 @@
       </w:r>
     </w:p>
     <w:sectPr>
-      <w:footerReference w:type="default" r:id="rId12"/>
+      <w:footerReference w:type="default" r:id="rId23"/>
       <w:pgSz w:w="11906" w:h="16838"/>
       <w:pgMar w:top="1134" w:right="850" w:bottom="1134" w:left="1701" w:header="720" w:footer="720" w:gutter="0"/>
       <w:cols w:space="720"/>
@@ -4668,7 +4487,7 @@
 </file>
 
 <file path=customXml/itemProps1.xml><?xml version="1.0" encoding="utf-8"?>
-<ds:datastoreItem xmlns:ds="http://schemas.openxmlformats.org/officeDocument/2006/customXml" ds:itemID="{2FF9F189-7FD6-3A41-992B-15D52842BFAC}">
+<ds:datastoreItem xmlns:ds="http://schemas.openxmlformats.org/officeDocument/2006/customXml" ds:itemID="{29E258CA-6628-7942-8614-C9BAA0A90324}">
   <ds:schemaRefs>
     <ds:schemaRef ds:uri="http://schemas.openxmlformats.org/officeDocument/2006/bibliography"/>
   </ds:schemaRefs>

</xml_diff>